<commit_message>
Dernière modification pour ce soir
</commit_message>
<xml_diff>
--- a/Informations Complémentaires.docx
+++ b/Informations Complémentaires.docx
@@ -25,11 +25,22 @@
         <w:t xml:space="preserve"> du chargement, le tour du joueur lors de la sauvegarde n’est pas forcément celui qui jouera immédiatement après la sauvegarde. Cela n’impacte néanmoins que le premier tour après la sauvegarde.</w:t>
       </w:r>
     </w:p>
-    <w:p/>
     <w:p>
+      <w:pPr>
+        <w:pStyle w:val="Paragraphedeliste"/>
+        <w:numPr>
+          <w:ilvl w:val="0"/>
+          <w:numId w:val="1"/>
+        </w:numPr>
+      </w:pPr>
+      <w:r>
+        <w:t>La taille de la sauvegarde est bien trop importante par rapport au type de jeu (une sauvegarde fait en moyenne 8Mo)</w:t>
+      </w:r>
       <w:bookmarkStart w:id="0" w:name="_GoBack"/>
       <w:bookmarkEnd w:id="0"/>
     </w:p>
+    <w:p/>
+    <w:p/>
     <w:sectPr>
       <w:pgSz w:w="11906" w:h="16838"/>
       <w:pgMar w:top="1417" w:right="1417" w:bottom="1417" w:left="1417" w:header="708" w:footer="708" w:gutter="0"/>

</xml_diff>